<commit_message>
Update H01 and M02
</commit_message>
<xml_diff>
--- a/M01_Arreglos/03 Actividad personal/M01_ACT02-ClaveMorse.docx
+++ b/M01_Arreglos/03 Actividad personal/M01_ACT02-ClaveMorse.docx
@@ -105,6 +105,7 @@
           <w:id w:val="1118172458"/>
           <w:citation/>
         </w:sdtPr>
+        <w:sdtEndPr/>
         <w:sdtContent>
           <w:r>
             <w:rPr>
@@ -162,16 +163,16 @@
       <w:pPr>
         <w:rPr>
           <w:rFonts w:ascii="HelveticaNeueLT Pro 55 Roman" w:hAnsi="HelveticaNeueLT Pro 55 Roman"/>
-          <w:bCs/>
-          <w:lang w:val="es-MX"/>
-        </w:rPr>
-      </w:pPr>
-      <w:r>
-        <w:rPr>
-          <w:rFonts w:ascii="HelveticaNeueLT Pro 55 Roman" w:hAnsi="HelveticaNeueLT Pro 55 Roman"/>
           <w:b/>
           <w:lang w:val="es-MX"/>
         </w:rPr>
+      </w:pPr>
+      <w:r>
+        <w:rPr>
+          <w:rFonts w:ascii="HelveticaNeueLT Pro 55 Roman" w:hAnsi="HelveticaNeueLT Pro 55 Roman"/>
+          <w:b/>
+          <w:lang w:val="es-MX"/>
+        </w:rPr>
         <w:t xml:space="preserve">Problema 1: </w:t>
       </w:r>
       <w:r>
@@ -269,6 +270,62 @@
           <w:lang w:val="es-MX"/>
         </w:rPr>
         <w:t xml:space="preserve"> El resultado de la conversión deberá ser impreso en la consola. La frase capturada puede ser de cualquier tamaño, pero sólo puede incluir letras y números.</w:t>
+      </w:r>
+      <w:r>
+        <w:rPr>
+          <w:rFonts w:ascii="HelveticaNeueLT Pro 55 Roman" w:hAnsi="HelveticaNeueLT Pro 55 Roman"/>
+          <w:bCs/>
+          <w:lang w:val="es-MX"/>
+        </w:rPr>
+        <w:t xml:space="preserve"> </w:t>
+      </w:r>
+      <w:r>
+        <w:rPr>
+          <w:rFonts w:ascii="HelveticaNeueLT Pro 55 Roman" w:hAnsi="HelveticaNeueLT Pro 55 Roman"/>
+          <w:b/>
+          <w:lang w:val="es-MX"/>
+        </w:rPr>
+        <w:t>Plante</w:t>
+      </w:r>
+      <w:r>
+        <w:rPr>
+          <w:rFonts w:ascii="HelveticaNeueLT Pro 55 Roman" w:hAnsi="HelveticaNeueLT Pro 55 Roman"/>
+          <w:b/>
+          <w:lang w:val="es-MX"/>
+        </w:rPr>
+        <w:t>a</w:t>
+      </w:r>
+      <w:r>
+        <w:rPr>
+          <w:rFonts w:ascii="HelveticaNeueLT Pro 55 Roman" w:hAnsi="HelveticaNeueLT Pro 55 Roman"/>
+          <w:b/>
+          <w:lang w:val="es-MX"/>
+        </w:rPr>
+        <w:t xml:space="preserve"> una solución utilizando arreglos</w:t>
+      </w:r>
+      <w:r>
+        <w:rPr>
+          <w:rFonts w:ascii="HelveticaNeueLT Pro 55 Roman" w:hAnsi="HelveticaNeueLT Pro 55 Roman"/>
+          <w:b/>
+          <w:lang w:val="es-MX"/>
+        </w:rPr>
+        <w:t xml:space="preserve"> </w:t>
+      </w:r>
+      <w:r>
+        <w:rPr>
+          <w:rFonts w:ascii="HelveticaNeueLT Pro 55 Roman" w:hAnsi="HelveticaNeueLT Pro 55 Roman"/>
+          <w:b/>
+          <w:lang w:val="es-MX"/>
+        </w:rPr>
+        <w:t xml:space="preserve">a </w:t>
+      </w:r>
+      <w:r>
+        <w:rPr>
+          <w:rFonts w:ascii="HelveticaNeueLT Pro 55 Roman" w:hAnsi="HelveticaNeueLT Pro 55 Roman"/>
+          <w:b/>
+          <w:lang w:val="es-MX"/>
+        </w:rPr>
+        <w:t>problema.</w:t>
       </w:r>
     </w:p>
     <w:p>
@@ -633,23 +690,7 @@
           <w:rFonts w:ascii="HelveticaNeueLT Pro 55 Roman" w:hAnsi="HelveticaNeueLT Pro 55 Roman"/>
           <w:lang w:val="es-MX"/>
         </w:rPr>
-        <w:t xml:space="preserve"> de espacio </w:t>
-      </w:r>
-      <w:proofErr w:type="gramStart"/>
-      <w:r>
-        <w:rPr>
-          <w:rFonts w:ascii="HelveticaNeueLT Pro 55 Roman" w:hAnsi="HelveticaNeueLT Pro 55 Roman"/>
-          <w:lang w:val="es-MX"/>
-        </w:rPr>
-        <w:t>( )</w:t>
-      </w:r>
-      <w:proofErr w:type="gramEnd"/>
-      <w:r>
-        <w:rPr>
-          <w:rFonts w:ascii="HelveticaNeueLT Pro 55 Roman" w:hAnsi="HelveticaNeueLT Pro 55 Roman"/>
-          <w:lang w:val="es-MX"/>
-        </w:rPr>
-        <w:t>.</w:t>
+        <w:t xml:space="preserve"> de espacio ( ).</w:t>
       </w:r>
       <w:r>
         <w:rPr>
@@ -892,16 +933,7 @@
                 <w:bCs/>
                 <w:lang w:val="es-MX"/>
               </w:rPr>
-              <w:t xml:space="preserve">HOLA </w:t>
-            </w:r>
-            <w:r>
-              <w:rPr>
-                <w:rFonts w:ascii="HelveticaNeueLT Pro 55 Roman" w:hAnsi="HelveticaNeueLT Pro 55 Roman"/>
-                <w:b/>
-                <w:bCs/>
-                <w:lang w:val="es-MX"/>
-              </w:rPr>
-              <w:t>CASA</w:t>
+              <w:t>HOLA CASA</w:t>
             </w:r>
           </w:p>
         </w:tc>
@@ -1072,6 +1104,21 @@
           <w:lang w:val="es-MX"/>
         </w:rPr>
         <w:t>. La entrada y salida de los datos se harán mediante la consola.</w:t>
+      </w:r>
+      <w:r>
+        <w:rPr>
+          <w:rFonts w:ascii="HelveticaNeueLT Pro 55 Roman" w:hAnsi="HelveticaNeueLT Pro 55 Roman"/>
+          <w:lang w:val="es-MX"/>
+        </w:rPr>
+        <w:t xml:space="preserve"> </w:t>
+      </w:r>
+      <w:r>
+        <w:rPr>
+          <w:rFonts w:ascii="HelveticaNeueLT Pro 55 Roman" w:hAnsi="HelveticaNeueLT Pro 55 Roman"/>
+          <w:b/>
+          <w:lang w:val="es-MX"/>
+        </w:rPr>
+        <w:t>Plantea una solución utilizando arreglos a problema.</w:t>
       </w:r>
     </w:p>
     <w:p>
@@ -1212,6 +1259,7 @@
                 <w:rFonts w:ascii="Consolas" w:hAnsi="Consolas"/>
                 <w:b/>
                 <w:bCs/>
+                <w:lang w:val="es-MX"/>
               </w:rPr>
             </w:pPr>
             <w:r>
@@ -1227,6 +1275,7 @@
                 <w:rFonts w:ascii="Consolas" w:hAnsi="Consolas"/>
                 <w:b/>
                 <w:bCs/>
+                <w:lang w:val="es-MX"/>
               </w:rPr>
               <w:t>/./. ./ ... ./</w:t>
             </w:r>
@@ -1276,20 +1325,19 @@
     </w:p>
     <w:sdt>
       <w:sdtPr>
+        <w:rPr>
+          <w:rFonts w:asciiTheme="minorHAnsi" w:eastAsiaTheme="minorHAnsi" w:hAnsiTheme="minorHAnsi" w:cstheme="minorBidi"/>
+          <w:color w:val="auto"/>
+          <w:sz w:val="22"/>
+          <w:szCs w:val="22"/>
+        </w:rPr>
         <w:id w:val="979036887"/>
         <w:docPartObj>
           <w:docPartGallery w:val="Bibliographies"/>
           <w:docPartUnique/>
         </w:docPartObj>
       </w:sdtPr>
-      <w:sdtEndPr>
-        <w:rPr>
-          <w:rFonts w:asciiTheme="minorHAnsi" w:eastAsiaTheme="minorHAnsi" w:hAnsiTheme="minorHAnsi" w:cstheme="minorBidi"/>
-          <w:color w:val="auto"/>
-          <w:sz w:val="22"/>
-          <w:szCs w:val="22"/>
-        </w:rPr>
-      </w:sdtEndPr>
+      <w:sdtEndPr/>
       <w:sdtContent>
         <w:p>
           <w:pPr>
@@ -2023,6 +2071,7 @@
   <w:style w:type="character" w:default="1" w:styleId="DefaultParagraphFont">
     <w:name w:val="Default Paragraph Font"/>
     <w:uiPriority w:val="1"/>
+    <w:semiHidden/>
     <w:unhideWhenUsed/>
   </w:style>
   <w:style w:type="table" w:default="1" w:styleId="TableNormal">

</xml_diff>